<commit_message>
Fixed Resume Not Being Updated
Couldn't figure out why my resume wasn't being updated - it was loading a static file and I needed to update it.
</commit_message>
<xml_diff>
--- a/staticfiles/ZachNiehoffResume.301bedcff3de.docx
+++ b/staticfiles/ZachNiehoffResume.301bedcff3de.docx
@@ -74,79 +74,7 @@
           <w:sz w:val="18"/>
           <w:szCs w:val="18"/>
         </w:rPr>
-        <w:t>Marshall</w:t>
-      </w:r>
-      <w:r>
-        <w:rPr>
-          <w:rStyle w:val="span"/>
-          <w:rFonts w:ascii="Arial" w:eastAsia="Arial" w:hAnsi="Arial" w:cs="Arial"/>
-          <w:sz w:val="18"/>
-          <w:szCs w:val="18"/>
-        </w:rPr>
-        <w:t>,</w:t>
-      </w:r>
-      <w:r>
-        <w:rPr>
-          <w:rStyle w:val="span"/>
-          <w:rFonts w:ascii="Arial" w:eastAsia="Arial" w:hAnsi="Arial" w:cs="Arial"/>
-          <w:sz w:val="18"/>
-          <w:szCs w:val="18"/>
-        </w:rPr>
-        <w:t xml:space="preserve"> IN</w:t>
-      </w:r>
-      <w:r>
-        <w:rPr>
-          <w:rStyle w:val="span"/>
-          <w:rFonts w:ascii="Arial" w:eastAsia="Arial" w:hAnsi="Arial" w:cs="Arial"/>
-          <w:sz w:val="18"/>
-          <w:szCs w:val="18"/>
-        </w:rPr>
-        <w:t>, USA</w:t>
-      </w:r>
-      <w:r>
-        <w:rPr>
-          <w:rStyle w:val="span"/>
-          <w:rFonts w:ascii="Arial" w:eastAsia="Arial" w:hAnsi="Arial" w:cs="Arial"/>
-          <w:sz w:val="18"/>
-          <w:szCs w:val="18"/>
-        </w:rPr>
-        <w:t xml:space="preserve"> | </w:t>
-      </w:r>
-      <w:r>
-        <w:rPr>
-          <w:rStyle w:val="span"/>
-          <w:rFonts w:ascii="Arial" w:eastAsia="Arial" w:hAnsi="Arial" w:cs="Arial"/>
-          <w:sz w:val="18"/>
-          <w:szCs w:val="18"/>
-        </w:rPr>
-        <w:t>1-</w:t>
-      </w:r>
-      <w:r>
-        <w:rPr>
-          <w:rStyle w:val="span"/>
-          <w:rFonts w:ascii="Arial" w:eastAsia="Arial" w:hAnsi="Arial" w:cs="Arial"/>
-          <w:sz w:val="18"/>
-          <w:szCs w:val="18"/>
-        </w:rPr>
-        <w:t>765</w:t>
-      </w:r>
-      <w:r>
-        <w:rPr>
-          <w:rStyle w:val="span"/>
-          <w:rFonts w:ascii="Arial" w:eastAsia="Arial" w:hAnsi="Arial" w:cs="Arial"/>
-          <w:sz w:val="18"/>
-          <w:szCs w:val="18"/>
-        </w:rPr>
-        <w:t>-</w:t>
-      </w:r>
-      <w:r>
-        <w:rPr>
-          <w:rStyle w:val="span"/>
-          <w:rFonts w:ascii="Arial" w:eastAsia="Arial" w:hAnsi="Arial" w:cs="Arial"/>
-          <w:sz w:val="18"/>
-          <w:szCs w:val="18"/>
-        </w:rPr>
-        <w:t xml:space="preserve">592-0154 | </w:t>
+        <w:t xml:space="preserve">Marshall, IN, USA | </w:t>
       </w:r>
       <w:hyperlink r:id="rId5" w:history="1">
         <w:r>
@@ -179,13 +107,7 @@
         <w:rPr>
           <w:rFonts w:ascii="Arial" w:eastAsia="Arial" w:hAnsi="Arial" w:cs="Arial"/>
         </w:rPr>
-        <w:t xml:space="preserve"> </w:t>
-      </w:r>
-      <w:r>
-        <w:rPr>
-          <w:rFonts w:ascii="Arial" w:eastAsia="Arial" w:hAnsi="Arial" w:cs="Arial"/>
-        </w:rPr>
-        <w:t xml:space="preserve">| </w:t>
+        <w:t xml:space="preserve"> | </w:t>
       </w:r>
       <w:hyperlink r:id="rId7" w:history="1">
         <w:r>
@@ -348,40 +270,7 @@
           <w:sz w:val="20"/>
           <w:szCs w:val="20"/>
         </w:rPr>
-        <w:t>1/19/2021-</w:t>
-      </w:r>
-      <w:r>
-        <w:rPr>
-          <w:rStyle w:val="span"/>
-          <w:rFonts w:ascii="Arial" w:eastAsia="Arial" w:hAnsi="Arial" w:cs="Arial"/>
-          <w:b/>
-          <w:bCs/>
-          <w:sz w:val="20"/>
-          <w:szCs w:val="20"/>
-        </w:rPr>
-        <w:t xml:space="preserve"> 12</w:t>
-      </w:r>
-      <w:r>
-        <w:rPr>
-          <w:rStyle w:val="span"/>
-          <w:rFonts w:ascii="Arial" w:eastAsia="Arial" w:hAnsi="Arial" w:cs="Arial"/>
-          <w:b/>
-          <w:bCs/>
-          <w:sz w:val="20"/>
-          <w:szCs w:val="20"/>
-        </w:rPr>
-        <w:t>/14</w:t>
-      </w:r>
-      <w:r>
-        <w:rPr>
-          <w:rStyle w:val="span"/>
-          <w:rFonts w:ascii="Arial" w:eastAsia="Arial" w:hAnsi="Arial" w:cs="Arial"/>
-          <w:b/>
-          <w:bCs/>
-          <w:sz w:val="20"/>
-          <w:szCs w:val="20"/>
-        </w:rPr>
-        <w:t>/2021</w:t>
+        <w:t>1/19/2021- 12/14/2021</w:t>
       </w:r>
       <w:r>
         <w:rPr>
@@ -956,39 +845,7 @@
           <w:sz w:val="20"/>
           <w:szCs w:val="20"/>
         </w:rPr>
-        <w:t xml:space="preserve">Python, C#, Django, PostgreSQL, HTML, CSS, </w:t>
-      </w:r>
-      <w:r>
-        <w:rPr>
-          <w:rFonts w:ascii="Arial" w:eastAsia="Arial" w:hAnsi="Arial" w:cs="Arial"/>
-          <w:sz w:val="20"/>
-          <w:szCs w:val="20"/>
-        </w:rPr>
-        <w:t xml:space="preserve">Git, </w:t>
-      </w:r>
-      <w:r>
-        <w:rPr>
-          <w:rFonts w:ascii="Arial" w:eastAsia="Arial" w:hAnsi="Arial" w:cs="Arial"/>
-          <w:sz w:val="20"/>
-          <w:szCs w:val="20"/>
-        </w:rPr>
-        <w:t>JavaScript, Visual Basic</w:t>
-      </w:r>
-      <w:r>
-        <w:rPr>
-          <w:rFonts w:ascii="Arial" w:eastAsia="Arial" w:hAnsi="Arial" w:cs="Arial"/>
-          <w:sz w:val="20"/>
-          <w:szCs w:val="20"/>
-        </w:rPr>
-        <w:t xml:space="preserve">, PHP, </w:t>
-      </w:r>
-      <w:r>
-        <w:rPr>
-          <w:rFonts w:ascii="Arial" w:eastAsia="Arial" w:hAnsi="Arial" w:cs="Arial"/>
-          <w:sz w:val="20"/>
-          <w:szCs w:val="20"/>
-        </w:rPr>
-        <w:t>MySQL, Algorithms, Data Structures, Back-End Web Development, SDLC, Web Applications, Microsoft Office Suite (Word, Excel, PowerPoint)</w:t>
+        <w:t>Python, C#, Django, PostgreSQL, HTML, CSS, Git, JavaScript, Visual Basic, PHP, MySQL, Algorithms, Data Structures, Back-End Web Development, SDLC, Web Applications, Microsoft Office Suite (Word, Excel, PowerPoint)</w:t>
       </w:r>
     </w:p>
     <w:p>
@@ -1028,16 +885,7 @@
           <w:sz w:val="20"/>
           <w:szCs w:val="20"/>
         </w:rPr>
-        <w:t xml:space="preserve">Project: Temporary Price Reduction </w:t>
-      </w:r>
-      <w:r>
-        <w:rPr>
-          <w:rStyle w:val="spanjobtitle"/>
-          <w:rFonts w:ascii="Arial" w:eastAsia="Arial" w:hAnsi="Arial" w:cs="Arial"/>
-          <w:sz w:val="20"/>
-          <w:szCs w:val="20"/>
-        </w:rPr>
-        <w:t>Report Automation</w:t>
+        <w:t>Project: Temporary Price Reduction Report Automation</w:t>
       </w:r>
     </w:p>
     <w:p>
@@ -1122,16 +970,7 @@
           <w:sz w:val="20"/>
           <w:szCs w:val="20"/>
         </w:rPr>
-        <w:t xml:space="preserve">Streamlined </w:t>
-      </w:r>
-      <w:r>
-        <w:rPr>
-          <w:rStyle w:val="span"/>
-          <w:rFonts w:ascii="Arial" w:eastAsia="Arial" w:hAnsi="Arial" w:cs="Arial"/>
-          <w:sz w:val="20"/>
-          <w:szCs w:val="20"/>
-        </w:rPr>
-        <w:t>a system in place to review items that were marked down and evaluate if they price needed to be set back to normal.</w:t>
+        <w:t>Streamlined a system in place to review items that were marked down and evaluate if they price needed to be set back to normal.</w:t>
       </w:r>
     </w:p>
     <w:p>
@@ -1157,25 +996,7 @@
           <w:sz w:val="20"/>
           <w:szCs w:val="20"/>
         </w:rPr>
-        <w:t>Created a python script for the document to accurately grab</w:t>
-      </w:r>
-      <w:r>
-        <w:rPr>
-          <w:rStyle w:val="span"/>
-          <w:rFonts w:ascii="Arial" w:eastAsia="Arial" w:hAnsi="Arial" w:cs="Arial"/>
-          <w:sz w:val="20"/>
-          <w:szCs w:val="20"/>
-        </w:rPr>
-        <w:t xml:space="preserve"> items that needed to be reviewed</w:t>
-      </w:r>
-      <w:r>
-        <w:rPr>
-          <w:rStyle w:val="span"/>
-          <w:rFonts w:ascii="Arial" w:eastAsia="Arial" w:hAnsi="Arial" w:cs="Arial"/>
-          <w:sz w:val="20"/>
-          <w:szCs w:val="20"/>
-        </w:rPr>
-        <w:t>, sort by department, and print out for easy review with 1 click.</w:t>
+        <w:t>Created a python script for the document to accurately grab items that needed to be reviewed, sort by department, and print out for easy review with 1 click.</w:t>
       </w:r>
     </w:p>
     <w:p>
@@ -1201,25 +1022,7 @@
           <w:sz w:val="20"/>
           <w:szCs w:val="20"/>
         </w:rPr>
-        <w:t>The old process involved exporting the entire pricing database into the excel file and having employees manually review entire document</w:t>
-      </w:r>
-      <w:r>
-        <w:rPr>
-          <w:rStyle w:val="span"/>
-          <w:rFonts w:ascii="Arial" w:eastAsia="Arial" w:hAnsi="Arial" w:cs="Arial"/>
-          <w:sz w:val="20"/>
-          <w:szCs w:val="20"/>
-        </w:rPr>
-        <w:t xml:space="preserve"> selecting and sorting individual items for review</w:t>
-      </w:r>
-      <w:r>
-        <w:rPr>
-          <w:rStyle w:val="span"/>
-          <w:rFonts w:ascii="Arial" w:eastAsia="Arial" w:hAnsi="Arial" w:cs="Arial"/>
-          <w:sz w:val="20"/>
-          <w:szCs w:val="20"/>
-        </w:rPr>
-        <w:t>.</w:t>
+        <w:t>The old process involved exporting the entire pricing database into the excel file and having employees manually review entire document selecting and sorting individual items for review.</w:t>
       </w:r>
     </w:p>
     <w:p>
@@ -1296,25 +1099,7 @@
           <w:sz w:val="20"/>
           <w:szCs w:val="20"/>
         </w:rPr>
-        <w:t>09/2016</w:t>
-      </w:r>
-      <w:r>
-        <w:rPr>
-          <w:rStyle w:val="spanjobdates"/>
-          <w:rFonts w:ascii="Arial" w:eastAsia="Arial" w:hAnsi="Arial" w:cs="Arial"/>
-          <w:sz w:val="20"/>
-          <w:szCs w:val="20"/>
-        </w:rPr>
-        <w:t>-</w:t>
-      </w:r>
-      <w:r>
-        <w:rPr>
-          <w:rStyle w:val="spanjobdates"/>
-          <w:rFonts w:ascii="Arial" w:eastAsia="Arial" w:hAnsi="Arial" w:cs="Arial"/>
-          <w:sz w:val="20"/>
-          <w:szCs w:val="20"/>
-        </w:rPr>
-        <w:t>Current</w:t>
+        <w:t>09/2016-Current</w:t>
       </w:r>
       <w:r>
         <w:rPr>
@@ -1512,59 +1297,29 @@
           <w:sz w:val="20"/>
           <w:szCs w:val="20"/>
         </w:rPr>
-        <w:t>Showcase organizational leadership skills by fulfilling productivity gaps &amp; vacant store roles, including cashier, deli worker, meat cutter, office supervisor,</w:t>
-      </w:r>
-      <w:r>
+        <w:t>Showcase organizational leadership skills by fulfilling productivity gaps &amp; vacant store roles, including cashier, deli worker, meat cutter, office supervisor, pricing coordinator, and night manager.</w:t>
+      </w:r>
+    </w:p>
+    <w:p>
+      <w:pPr>
+        <w:pStyle w:val="divdocumentsinglecolumn"/>
+        <w:tabs>
+          <w:tab w:val="right" w:pos="10620"/>
+        </w:tabs>
+        <w:spacing w:before="120" w:line="240" w:lineRule="auto"/>
         <w:rPr>
           <w:rStyle w:val="span"/>
           <w:rFonts w:ascii="Arial" w:eastAsia="Arial" w:hAnsi="Arial" w:cs="Arial"/>
           <w:sz w:val="20"/>
           <w:szCs w:val="20"/>
         </w:rPr>
-        <w:t xml:space="preserve"> pricing </w:t>
-      </w:r>
-      <w:proofErr w:type="gramStart"/>
-      <w:r>
+      </w:pPr>
+    </w:p>
+    <w:p>
+      <w:pPr>
         <w:rPr>
           <w:rStyle w:val="span"/>
-          <w:rFonts w:ascii="Arial" w:eastAsia="Arial" w:hAnsi="Arial" w:cs="Arial"/>
-          <w:sz w:val="20"/>
-          <w:szCs w:val="20"/>
-        </w:rPr>
-        <w:t xml:space="preserve">coordinator, </w:t>
-      </w:r>
-      <w:r>
-        <w:rPr>
-          <w:rStyle w:val="span"/>
-          <w:rFonts w:ascii="Arial" w:eastAsia="Arial" w:hAnsi="Arial" w:cs="Arial"/>
-          <w:sz w:val="20"/>
-          <w:szCs w:val="20"/>
-        </w:rPr>
-        <w:t xml:space="preserve"> and</w:t>
-      </w:r>
-      <w:proofErr w:type="gramEnd"/>
-      <w:r>
-        <w:rPr>
-          <w:rStyle w:val="span"/>
-          <w:rFonts w:ascii="Arial" w:eastAsia="Arial" w:hAnsi="Arial" w:cs="Arial"/>
-          <w:sz w:val="20"/>
-          <w:szCs w:val="20"/>
-        </w:rPr>
-        <w:t xml:space="preserve"> night manager.</w:t>
-      </w:r>
-    </w:p>
-    <w:p>
-      <w:pPr>
-        <w:pStyle w:val="divdocumentsinglecolumn"/>
-        <w:tabs>
-          <w:tab w:val="right" w:pos="10620"/>
-        </w:tabs>
-        <w:spacing w:before="120" w:line="240" w:lineRule="auto"/>
-        <w:rPr>
-          <w:rStyle w:val="span"/>
-          <w:rFonts w:ascii="Arial" w:eastAsia="Arial" w:hAnsi="Arial" w:cs="Arial"/>
-          <w:sz w:val="20"/>
-          <w:szCs w:val="20"/>
+          <w:rFonts w:eastAsia="Arial"/>
         </w:rPr>
       </w:pPr>
     </w:p>

</xml_diff>